<commit_message>
updating methods and the doc files
</commit_message>
<xml_diff>
--- a/docs/Requerimientos funcionales.docx
+++ b/docs/Requerimientos funcionales.docx
@@ -6,23 +6,31 @@
       <w:pPr>
         <w:jc w:val="center"/>
         <w:rPr>
+          <w:b/>
+          <w:bCs/>
           <w:lang w:val="en-US"/>
         </w:rPr>
       </w:pPr>
       <w:r>
         <w:rPr>
+          <w:b/>
+          <w:bCs/>
           <w:lang w:val="es-ES"/>
         </w:rPr>
         <w:t>Requerimientos</w:t>
       </w:r>
       <w:r>
         <w:rPr>
+          <w:b/>
+          <w:bCs/>
           <w:lang w:val="en-US"/>
         </w:rPr>
         <w:t xml:space="preserve"> </w:t>
       </w:r>
       <w:r>
         <w:rPr>
+          <w:b/>
+          <w:bCs/>
           <w:lang w:val="es-ES"/>
         </w:rPr>
         <w:t>funcionales</w:t>
@@ -1611,16 +1619,6 @@
         </w:rPr>
         <w:t>Diagrama de clases</w:t>
       </w:r>
-    </w:p>
-    <w:p>
-      <w:pPr>
-        <w:jc w:val="center"/>
-        <w:rPr>
-          <w:sz w:val="24"/>
-          <w:szCs w:val="24"/>
-        </w:rPr>
-      </w:pPr>
-      <w:bookmarkStart w:id="0" w:name="_GoBack"/>
       <w:r>
         <w:rPr>
           <w:noProof/>
@@ -1628,22 +1626,30 @@
           <w:szCs w:val="24"/>
         </w:rPr>
         <w:drawing>
-          <wp:inline distT="0" distB="0" distL="0" distR="0">
-            <wp:extent cx="6602400" cy="3366000"/>
-            <wp:effectExtent l="0" t="0" r="1905" b="0"/>
-            <wp:docPr id="1" name="Imagen 1"/>
+          <wp:anchor distT="0" distB="0" distL="114300" distR="114300" simplePos="0" relativeHeight="251658240" behindDoc="0" locked="0" layoutInCell="1" allowOverlap="1">
+            <wp:simplePos x="0" y="0"/>
+            <wp:positionH relativeFrom="margin">
+              <wp:posOffset>-950595</wp:posOffset>
+            </wp:positionH>
+            <wp:positionV relativeFrom="margin">
+              <wp:posOffset>2893060</wp:posOffset>
+            </wp:positionV>
+            <wp:extent cx="7028180" cy="3400425"/>
+            <wp:effectExtent l="0" t="0" r="0" b="3175"/>
+            <wp:wrapSquare wrapText="bothSides"/>
+            <wp:docPr id="2" name="Imagen 2"/>
             <wp:cNvGraphicFramePr>
-              <a:graphicFrameLocks xmlns:a="http://schemas.openxmlformats.org/drawingml/2006/main"/>
+              <a:graphicFrameLocks xmlns:a="http://schemas.openxmlformats.org/drawingml/2006/main" noChangeAspect="1"/>
             </wp:cNvGraphicFramePr>
             <a:graphic xmlns:a="http://schemas.openxmlformats.org/drawingml/2006/main">
               <a:graphicData uri="http://schemas.openxmlformats.org/drawingml/2006/picture">
                 <pic:pic xmlns:pic="http://schemas.openxmlformats.org/drawingml/2006/picture">
                   <pic:nvPicPr>
-                    <pic:cNvPr id="1" name="oe.jpg"/>
+                    <pic:cNvPr id="2" name="dc.jpg"/>
                     <pic:cNvPicPr/>
                   </pic:nvPicPr>
                   <pic:blipFill>
-                    <a:blip r:embed="rId7">
+                    <a:blip r:embed="rId7" cstate="print">
                       <a:extLst>
                         <a:ext uri="{28A0092B-C50C-407E-A947-70E740481C1C}">
                           <a14:useLocalDpi xmlns:a14="http://schemas.microsoft.com/office/drawing/2010/main" val="0"/>
@@ -1657,7 +1663,7 @@
                   <pic:spPr>
                     <a:xfrm>
                       <a:off x="0" y="0"/>
-                      <a:ext cx="6602400" cy="3366000"/>
+                      <a:ext cx="7028180" cy="3400425"/>
                     </a:xfrm>
                     <a:prstGeom prst="rect">
                       <a:avLst/>
@@ -1666,11 +1672,16 @@
                 </pic:pic>
               </a:graphicData>
             </a:graphic>
-          </wp:inline>
+            <wp14:sizeRelH relativeFrom="margin">
+              <wp14:pctWidth>0</wp14:pctWidth>
+            </wp14:sizeRelH>
+            <wp14:sizeRelV relativeFrom="margin">
+              <wp14:pctHeight>0</wp14:pctHeight>
+            </wp14:sizeRelV>
+          </wp:anchor>
         </w:drawing>
       </w:r>
     </w:p>
-    <w:bookmarkEnd w:id="0"/>
     <w:p>
       <w:pPr>
         <w:jc w:val="center"/>
@@ -1688,13 +1699,6 @@
           <w:szCs w:val="24"/>
         </w:rPr>
       </w:pPr>
-      <w:r>
-        <w:rPr>
-          <w:sz w:val="24"/>
-          <w:szCs w:val="24"/>
-        </w:rPr>
-        <w:t>Diseño de pruebas</w:t>
-      </w:r>
     </w:p>
     <w:p>
       <w:pPr>
@@ -1723,6 +1727,635 @@
         </w:rPr>
       </w:pPr>
     </w:p>
+    <w:p>
+      <w:pPr>
+        <w:jc w:val="center"/>
+        <w:rPr>
+          <w:sz w:val="24"/>
+          <w:szCs w:val="24"/>
+        </w:rPr>
+      </w:pPr>
+    </w:p>
+    <w:p>
+      <w:pPr>
+        <w:jc w:val="center"/>
+        <w:rPr>
+          <w:sz w:val="24"/>
+          <w:szCs w:val="24"/>
+        </w:rPr>
+      </w:pPr>
+    </w:p>
+    <w:p>
+      <w:pPr>
+        <w:jc w:val="center"/>
+        <w:rPr>
+          <w:sz w:val="24"/>
+          <w:szCs w:val="24"/>
+        </w:rPr>
+      </w:pPr>
+    </w:p>
+    <w:p>
+      <w:pPr>
+        <w:jc w:val="center"/>
+        <w:rPr>
+          <w:sz w:val="24"/>
+          <w:szCs w:val="24"/>
+        </w:rPr>
+      </w:pPr>
+    </w:p>
+    <w:p>
+      <w:pPr>
+        <w:jc w:val="center"/>
+        <w:rPr>
+          <w:sz w:val="24"/>
+          <w:szCs w:val="24"/>
+        </w:rPr>
+      </w:pPr>
+    </w:p>
+    <w:p>
+      <w:pPr>
+        <w:jc w:val="center"/>
+        <w:rPr>
+          <w:sz w:val="24"/>
+          <w:szCs w:val="24"/>
+        </w:rPr>
+      </w:pPr>
+    </w:p>
+    <w:p>
+      <w:pPr>
+        <w:jc w:val="center"/>
+        <w:rPr>
+          <w:sz w:val="24"/>
+          <w:szCs w:val="24"/>
+        </w:rPr>
+      </w:pPr>
+    </w:p>
+    <w:p>
+      <w:pPr>
+        <w:jc w:val="center"/>
+        <w:rPr>
+          <w:b/>
+          <w:bCs/>
+          <w:sz w:val="24"/>
+          <w:szCs w:val="24"/>
+        </w:rPr>
+      </w:pPr>
+      <w:r>
+        <w:rPr>
+          <w:b/>
+          <w:bCs/>
+          <w:sz w:val="24"/>
+          <w:szCs w:val="24"/>
+        </w:rPr>
+        <w:lastRenderedPageBreak/>
+        <w:t>Diseño de pruebas</w:t>
+      </w:r>
+    </w:p>
+    <w:p>
+      <w:pPr>
+        <w:jc w:val="center"/>
+        <w:rPr>
+          <w:b/>
+          <w:bCs/>
+          <w:sz w:val="24"/>
+          <w:szCs w:val="24"/>
+        </w:rPr>
+      </w:pPr>
+      <w:bookmarkStart w:id="0" w:name="_GoBack"/>
+      <w:bookmarkEnd w:id="0"/>
+    </w:p>
+    <w:tbl>
+      <w:tblPr>
+        <w:tblStyle w:val="Tablaconcuadrcula"/>
+        <w:tblW w:w="0" w:type="auto"/>
+        <w:tblLook w:val="04A0" w:firstRow="1" w:lastRow="0" w:firstColumn="1" w:lastColumn="0" w:noHBand="0" w:noVBand="1"/>
+      </w:tblPr>
+      <w:tblGrid>
+        <w:gridCol w:w="1685"/>
+        <w:gridCol w:w="1979"/>
+        <w:gridCol w:w="1747"/>
+        <w:gridCol w:w="1711"/>
+        <w:gridCol w:w="1706"/>
+      </w:tblGrid>
+      <w:tr>
+        <w:tc>
+          <w:tcPr>
+            <w:tcW w:w="1765" w:type="dxa"/>
+            <w:shd w:val="clear" w:color="auto" w:fill="FFE599" w:themeFill="accent4" w:themeFillTint="66"/>
+          </w:tcPr>
+          <w:p>
+            <w:pPr>
+              <w:jc w:val="center"/>
+              <w:rPr>
+                <w:sz w:val="24"/>
+                <w:szCs w:val="24"/>
+              </w:rPr>
+            </w:pPr>
+            <w:r>
+              <w:rPr>
+                <w:sz w:val="24"/>
+                <w:szCs w:val="24"/>
+              </w:rPr>
+              <w:t>Prueba No. 1</w:t>
+            </w:r>
+          </w:p>
+        </w:tc>
+        <w:tc>
+          <w:tcPr>
+            <w:tcW w:w="7063" w:type="dxa"/>
+            <w:gridSpan w:val="4"/>
+            <w:shd w:val="clear" w:color="auto" w:fill="FFE599" w:themeFill="accent4" w:themeFillTint="66"/>
+          </w:tcPr>
+          <w:p>
+            <w:pPr>
+              <w:rPr>
+                <w:sz w:val="24"/>
+                <w:szCs w:val="24"/>
+              </w:rPr>
+            </w:pPr>
+            <w:r>
+              <w:rPr>
+                <w:sz w:val="24"/>
+                <w:szCs w:val="24"/>
+              </w:rPr>
+              <w:t xml:space="preserve">Objetivo: </w:t>
+            </w:r>
+            <w:r>
+              <w:rPr>
+                <w:sz w:val="24"/>
+                <w:szCs w:val="24"/>
+              </w:rPr>
+              <w:t>Probar que los metodos son capaces de agregar y validar los datos. Comprobar que los metodos de busqueda son capaces de encontrar los datos.</w:t>
+            </w:r>
+          </w:p>
+        </w:tc>
+      </w:tr>
+      <w:tr>
+        <w:tc>
+          <w:tcPr>
+            <w:tcW w:w="1765" w:type="dxa"/>
+            <w:shd w:val="clear" w:color="auto" w:fill="FFE599" w:themeFill="accent4" w:themeFillTint="66"/>
+          </w:tcPr>
+          <w:p>
+            <w:pPr>
+              <w:jc w:val="center"/>
+              <w:rPr>
+                <w:sz w:val="24"/>
+                <w:szCs w:val="24"/>
+              </w:rPr>
+            </w:pPr>
+            <w:r>
+              <w:rPr>
+                <w:sz w:val="24"/>
+                <w:szCs w:val="24"/>
+              </w:rPr>
+              <w:t>Clase</w:t>
+            </w:r>
+          </w:p>
+        </w:tc>
+        <w:tc>
+          <w:tcPr>
+            <w:tcW w:w="1765" w:type="dxa"/>
+            <w:shd w:val="clear" w:color="auto" w:fill="FFE599" w:themeFill="accent4" w:themeFillTint="66"/>
+          </w:tcPr>
+          <w:p>
+            <w:pPr>
+              <w:jc w:val="center"/>
+              <w:rPr>
+                <w:sz w:val="24"/>
+                <w:szCs w:val="24"/>
+              </w:rPr>
+            </w:pPr>
+            <w:r>
+              <w:rPr>
+                <w:sz w:val="24"/>
+                <w:szCs w:val="24"/>
+              </w:rPr>
+              <w:t>Metodo</w:t>
+            </w:r>
+          </w:p>
+        </w:tc>
+        <w:tc>
+          <w:tcPr>
+            <w:tcW w:w="1766" w:type="dxa"/>
+            <w:shd w:val="clear" w:color="auto" w:fill="FFE599" w:themeFill="accent4" w:themeFillTint="66"/>
+          </w:tcPr>
+          <w:p>
+            <w:pPr>
+              <w:jc w:val="center"/>
+              <w:rPr>
+                <w:sz w:val="24"/>
+                <w:szCs w:val="24"/>
+              </w:rPr>
+            </w:pPr>
+            <w:r>
+              <w:rPr>
+                <w:sz w:val="24"/>
+                <w:szCs w:val="24"/>
+              </w:rPr>
+              <w:t>Escenario</w:t>
+            </w:r>
+          </w:p>
+        </w:tc>
+        <w:tc>
+          <w:tcPr>
+            <w:tcW w:w="1766" w:type="dxa"/>
+            <w:shd w:val="clear" w:color="auto" w:fill="FFE599" w:themeFill="accent4" w:themeFillTint="66"/>
+          </w:tcPr>
+          <w:p>
+            <w:pPr>
+              <w:jc w:val="center"/>
+              <w:rPr>
+                <w:sz w:val="24"/>
+                <w:szCs w:val="24"/>
+              </w:rPr>
+            </w:pPr>
+            <w:r>
+              <w:rPr>
+                <w:sz w:val="24"/>
+                <w:szCs w:val="24"/>
+              </w:rPr>
+              <w:t>Valores de Entrada</w:t>
+            </w:r>
+          </w:p>
+        </w:tc>
+        <w:tc>
+          <w:tcPr>
+            <w:tcW w:w="1766" w:type="dxa"/>
+            <w:shd w:val="clear" w:color="auto" w:fill="FFE599" w:themeFill="accent4" w:themeFillTint="66"/>
+          </w:tcPr>
+          <w:p>
+            <w:pPr>
+              <w:jc w:val="center"/>
+              <w:rPr>
+                <w:sz w:val="24"/>
+                <w:szCs w:val="24"/>
+              </w:rPr>
+            </w:pPr>
+            <w:r>
+              <w:rPr>
+                <w:sz w:val="24"/>
+                <w:szCs w:val="24"/>
+              </w:rPr>
+              <w:t>Resultado</w:t>
+            </w:r>
+          </w:p>
+        </w:tc>
+      </w:tr>
+      <w:tr>
+        <w:tc>
+          <w:tcPr>
+            <w:tcW w:w="1765" w:type="dxa"/>
+          </w:tcPr>
+          <w:p>
+            <w:pPr>
+              <w:jc w:val="center"/>
+              <w:rPr>
+                <w:sz w:val="21"/>
+                <w:szCs w:val="21"/>
+              </w:rPr>
+            </w:pPr>
+            <w:r>
+              <w:rPr>
+                <w:sz w:val="21"/>
+                <w:szCs w:val="21"/>
+              </w:rPr>
+              <w:t>WorldCup</w:t>
+            </w:r>
+          </w:p>
+        </w:tc>
+        <w:tc>
+          <w:tcPr>
+            <w:tcW w:w="1765" w:type="dxa"/>
+          </w:tcPr>
+          <w:p>
+            <w:pPr>
+              <w:jc w:val="center"/>
+              <w:rPr>
+                <w:sz w:val="21"/>
+                <w:szCs w:val="21"/>
+              </w:rPr>
+            </w:pPr>
+            <w:r>
+              <w:rPr>
+                <w:sz w:val="21"/>
+                <w:szCs w:val="21"/>
+              </w:rPr>
+              <w:t>chargeData()</w:t>
+            </w:r>
+          </w:p>
+        </w:tc>
+        <w:tc>
+          <w:tcPr>
+            <w:tcW w:w="1766" w:type="dxa"/>
+          </w:tcPr>
+          <w:p>
+            <w:pPr>
+              <w:jc w:val="center"/>
+              <w:rPr>
+                <w:sz w:val="21"/>
+                <w:szCs w:val="21"/>
+              </w:rPr>
+            </w:pPr>
+            <w:r>
+              <w:rPr>
+                <w:sz w:val="21"/>
+                <w:szCs w:val="21"/>
+              </w:rPr>
+              <w:t>setupScenery1</w:t>
+            </w:r>
+          </w:p>
+        </w:tc>
+        <w:tc>
+          <w:tcPr>
+            <w:tcW w:w="1766" w:type="dxa"/>
+          </w:tcPr>
+          <w:p>
+            <w:pPr>
+              <w:jc w:val="center"/>
+              <w:rPr>
+                <w:sz w:val="21"/>
+                <w:szCs w:val="21"/>
+              </w:rPr>
+            </w:pPr>
+            <w:r>
+              <w:rPr>
+                <w:sz w:val="21"/>
+                <w:szCs w:val="21"/>
+              </w:rPr>
+              <w:t>Info.csv</w:t>
+            </w:r>
+          </w:p>
+        </w:tc>
+        <w:tc>
+          <w:tcPr>
+            <w:tcW w:w="1766" w:type="dxa"/>
+          </w:tcPr>
+          <w:p>
+            <w:pPr>
+              <w:rPr>
+                <w:sz w:val="21"/>
+                <w:szCs w:val="21"/>
+              </w:rPr>
+            </w:pPr>
+            <w:r>
+              <w:rPr>
+                <w:sz w:val="21"/>
+                <w:szCs w:val="21"/>
+              </w:rPr>
+              <w:t>Verdadero.</w:t>
+            </w:r>
+            <w:r>
+              <w:rPr>
+                <w:sz w:val="21"/>
+                <w:szCs w:val="21"/>
+              </w:rPr>
+              <w:t xml:space="preserve"> Se comprueb</w:t>
+            </w:r>
+            <w:r>
+              <w:rPr>
+                <w:sz w:val="21"/>
+                <w:szCs w:val="21"/>
+              </w:rPr>
+              <w:t>a que no pueden haber dos asistentes con el mismo ID.</w:t>
+            </w:r>
+          </w:p>
+        </w:tc>
+      </w:tr>
+      <w:tr>
+        <w:tc>
+          <w:tcPr>
+            <w:tcW w:w="1765" w:type="dxa"/>
+          </w:tcPr>
+          <w:p>
+            <w:pPr>
+              <w:jc w:val="center"/>
+              <w:rPr>
+                <w:sz w:val="21"/>
+                <w:szCs w:val="21"/>
+              </w:rPr>
+            </w:pPr>
+            <w:r>
+              <w:rPr>
+                <w:sz w:val="21"/>
+                <w:szCs w:val="21"/>
+              </w:rPr>
+              <w:t>WorldCup</w:t>
+            </w:r>
+          </w:p>
+        </w:tc>
+        <w:tc>
+          <w:tcPr>
+            <w:tcW w:w="1765" w:type="dxa"/>
+          </w:tcPr>
+          <w:p>
+            <w:pPr>
+              <w:jc w:val="center"/>
+              <w:rPr>
+                <w:sz w:val="21"/>
+                <w:szCs w:val="21"/>
+              </w:rPr>
+            </w:pPr>
+            <w:r>
+              <w:rPr>
+                <w:sz w:val="21"/>
+                <w:szCs w:val="21"/>
+              </w:rPr>
+              <w:t>searchAssistant()</w:t>
+            </w:r>
+          </w:p>
+        </w:tc>
+        <w:tc>
+          <w:tcPr>
+            <w:tcW w:w="1766" w:type="dxa"/>
+          </w:tcPr>
+          <w:p>
+            <w:pPr>
+              <w:jc w:val="center"/>
+              <w:rPr>
+                <w:sz w:val="21"/>
+                <w:szCs w:val="21"/>
+              </w:rPr>
+            </w:pPr>
+            <w:r>
+              <w:rPr>
+                <w:sz w:val="21"/>
+                <w:szCs w:val="21"/>
+              </w:rPr>
+              <w:t>setupScenery2</w:t>
+            </w:r>
+          </w:p>
+        </w:tc>
+        <w:tc>
+          <w:tcPr>
+            <w:tcW w:w="1766" w:type="dxa"/>
+          </w:tcPr>
+          <w:p>
+            <w:pPr>
+              <w:jc w:val="center"/>
+              <w:rPr>
+                <w:sz w:val="21"/>
+                <w:szCs w:val="21"/>
+              </w:rPr>
+            </w:pPr>
+            <w:r>
+              <w:rPr>
+                <w:sz w:val="21"/>
+                <w:szCs w:val="21"/>
+              </w:rPr>
+              <w:t>totalInfo.csv</w:t>
+            </w:r>
+          </w:p>
+        </w:tc>
+        <w:tc>
+          <w:tcPr>
+            <w:tcW w:w="1766" w:type="dxa"/>
+          </w:tcPr>
+          <w:p>
+            <w:pPr>
+              <w:rPr>
+                <w:sz w:val="21"/>
+                <w:szCs w:val="21"/>
+              </w:rPr>
+            </w:pPr>
+            <w:r>
+              <w:rPr>
+                <w:sz w:val="21"/>
+                <w:szCs w:val="21"/>
+              </w:rPr>
+              <w:t>Verdadero.</w:t>
+            </w:r>
+            <w:r>
+              <w:rPr>
+                <w:sz w:val="21"/>
+                <w:szCs w:val="21"/>
+              </w:rPr>
+              <w:t xml:space="preserve"> Se agregaron los datos y las busquedas arrojan los resultados esperados.</w:t>
+            </w:r>
+          </w:p>
+        </w:tc>
+      </w:tr>
+      <w:tr>
+        <w:tc>
+          <w:tcPr>
+            <w:tcW w:w="1765" w:type="dxa"/>
+          </w:tcPr>
+          <w:p>
+            <w:pPr>
+              <w:jc w:val="center"/>
+              <w:rPr>
+                <w:sz w:val="21"/>
+                <w:szCs w:val="21"/>
+              </w:rPr>
+            </w:pPr>
+            <w:r>
+              <w:rPr>
+                <w:sz w:val="21"/>
+                <w:szCs w:val="21"/>
+              </w:rPr>
+              <w:t>WorldCup</w:t>
+            </w:r>
+          </w:p>
+        </w:tc>
+        <w:tc>
+          <w:tcPr>
+            <w:tcW w:w="1765" w:type="dxa"/>
+          </w:tcPr>
+          <w:p>
+            <w:pPr>
+              <w:jc w:val="center"/>
+              <w:rPr>
+                <w:sz w:val="21"/>
+                <w:szCs w:val="21"/>
+              </w:rPr>
+            </w:pPr>
+            <w:r>
+              <w:rPr>
+                <w:sz w:val="21"/>
+                <w:szCs w:val="21"/>
+              </w:rPr>
+              <w:t>searchParticipant()</w:t>
+            </w:r>
+          </w:p>
+        </w:tc>
+        <w:tc>
+          <w:tcPr>
+            <w:tcW w:w="1766" w:type="dxa"/>
+          </w:tcPr>
+          <w:p>
+            <w:pPr>
+              <w:jc w:val="center"/>
+              <w:rPr>
+                <w:sz w:val="21"/>
+                <w:szCs w:val="21"/>
+              </w:rPr>
+            </w:pPr>
+            <w:r>
+              <w:rPr>
+                <w:sz w:val="21"/>
+                <w:szCs w:val="21"/>
+              </w:rPr>
+              <w:t>setupScenery3</w:t>
+            </w:r>
+          </w:p>
+        </w:tc>
+        <w:tc>
+          <w:tcPr>
+            <w:tcW w:w="1766" w:type="dxa"/>
+          </w:tcPr>
+          <w:p>
+            <w:pPr>
+              <w:jc w:val="center"/>
+              <w:rPr>
+                <w:sz w:val="21"/>
+                <w:szCs w:val="21"/>
+              </w:rPr>
+            </w:pPr>
+            <w:r>
+              <w:rPr>
+                <w:sz w:val="21"/>
+                <w:szCs w:val="21"/>
+              </w:rPr>
+              <w:t>Info2.csv</w:t>
+            </w:r>
+          </w:p>
+        </w:tc>
+        <w:tc>
+          <w:tcPr>
+            <w:tcW w:w="1766" w:type="dxa"/>
+          </w:tcPr>
+          <w:p>
+            <w:pPr>
+              <w:rPr>
+                <w:sz w:val="21"/>
+                <w:szCs w:val="21"/>
+              </w:rPr>
+            </w:pPr>
+            <w:r>
+              <w:rPr>
+                <w:sz w:val="21"/>
+                <w:szCs w:val="21"/>
+              </w:rPr>
+              <w:t>Verdadero</w:t>
+            </w:r>
+            <w:r>
+              <w:rPr>
+                <w:sz w:val="21"/>
+                <w:szCs w:val="21"/>
+              </w:rPr>
+              <w:t xml:space="preserve">. </w:t>
+            </w:r>
+            <w:r>
+              <w:rPr>
+                <w:sz w:val="21"/>
+                <w:szCs w:val="21"/>
+              </w:rPr>
+              <w:t>Se agregaron los datos y las busquedas arrojan los resultados esperados.</w:t>
+            </w:r>
+          </w:p>
+        </w:tc>
+      </w:tr>
+    </w:tbl>
     <w:p>
       <w:pPr>
         <w:jc w:val="center"/>
@@ -1898,11 +2531,19 @@
                 <w:lang w:val="en-US"/>
               </w:rPr>
             </w:pPr>
+            <w:proofErr w:type="spellStart"/>
             <w:r>
               <w:rPr>
                 <w:lang w:val="en-US"/>
               </w:rPr>
-              <w:t>chargeData(</w:t>
+              <w:t>chargeData</w:t>
+            </w:r>
+            <w:proofErr w:type="spellEnd"/>
+            <w:r>
+              <w:rPr>
+                <w:lang w:val="en-US"/>
+              </w:rPr>
+              <w:t>(</w:t>
             </w:r>
             <w:r>
               <w:rPr>
@@ -1967,7 +2608,6 @@
                 <w:sz w:val="24"/>
                 <w:szCs w:val="24"/>
               </w:rPr>
-              <w:lastRenderedPageBreak/>
               <w:t xml:space="preserve">R2- Buscar espectadores </w:t>
             </w:r>
           </w:p>
@@ -1990,16 +2630,24 @@
                 <w:lang w:val="en-US"/>
               </w:rPr>
             </w:pPr>
+            <w:proofErr w:type="spellStart"/>
             <w:r>
               <w:rPr>
                 <w:lang w:val="en-US"/>
               </w:rPr>
-              <w:t>buscarAssistant(</w:t>
-            </w:r>
+              <w:t>buscarAssistant</w:t>
+            </w:r>
+            <w:proofErr w:type="spellEnd"/>
             <w:r>
               <w:rPr>
                 <w:lang w:val="en-US"/>
               </w:rPr>
+              <w:t>(</w:t>
+            </w:r>
+            <w:r>
+              <w:rPr>
+                <w:lang w:val="en-US"/>
+              </w:rPr>
               <w:t>int)</w:t>
             </w:r>
           </w:p>
@@ -2010,11 +2658,19 @@
                 <w:lang w:val="en-US"/>
               </w:rPr>
             </w:pPr>
+            <w:proofErr w:type="spellStart"/>
             <w:r>
               <w:rPr>
                 <w:lang w:val="en-US"/>
               </w:rPr>
-              <w:t>searchAssistant(int)</w:t>
+              <w:t>searchAssistant</w:t>
+            </w:r>
+            <w:proofErr w:type="spellEnd"/>
+            <w:r>
+              <w:rPr>
+                <w:lang w:val="en-US"/>
+              </w:rPr>
+              <w:t>(int)</w:t>
             </w:r>
           </w:p>
           <w:p>
@@ -2083,27 +2739,51 @@
                 <w:lang w:val="en-US"/>
               </w:rPr>
             </w:pPr>
+            <w:proofErr w:type="spellStart"/>
+            <w:proofErr w:type="gramStart"/>
             <w:r>
               <w:rPr>
                 <w:lang w:val="en-US"/>
               </w:rPr>
-              <w:t>buscarParticipant()</w:t>
-            </w:r>
-          </w:p>
-          <w:p>
-            <w:pPr>
-              <w:widowControl w:val="0"/>
-              <w:rPr>
-                <w:sz w:val="24"/>
-                <w:szCs w:val="24"/>
+              <w:t>buscarParticipant</w:t>
+            </w:r>
+            <w:proofErr w:type="spellEnd"/>
+            <w:r>
+              <w:rPr>
                 <w:lang w:val="en-US"/>
               </w:rPr>
-            </w:pPr>
+              <w:t>(</w:t>
+            </w:r>
+            <w:proofErr w:type="gramEnd"/>
             <w:r>
               <w:rPr>
                 <w:lang w:val="en-US"/>
               </w:rPr>
-              <w:t>searchParticipant(int</w:t>
+              <w:t>)</w:t>
+            </w:r>
+          </w:p>
+          <w:p>
+            <w:pPr>
+              <w:widowControl w:val="0"/>
+              <w:rPr>
+                <w:sz w:val="24"/>
+                <w:szCs w:val="24"/>
+                <w:lang w:val="en-US"/>
+              </w:rPr>
+            </w:pPr>
+            <w:proofErr w:type="spellStart"/>
+            <w:r>
+              <w:rPr>
+                <w:lang w:val="en-US"/>
+              </w:rPr>
+              <w:t>searchParticipant</w:t>
+            </w:r>
+            <w:proofErr w:type="spellEnd"/>
+            <w:r>
+              <w:rPr>
+                <w:lang w:val="en-US"/>
+              </w:rPr>
+              <w:t>(int</w:t>
             </w:r>
             <w:r>
               <w:rPr>
@@ -2162,16 +2842,24 @@
                 <w:lang w:val="en-US"/>
               </w:rPr>
             </w:pPr>
+            <w:proofErr w:type="spellStart"/>
             <w:r>
               <w:rPr>
                 <w:lang w:val="en-US"/>
               </w:rPr>
-              <w:t>buscarParticipant(</w:t>
-            </w:r>
+              <w:t>buscarParticipant</w:t>
+            </w:r>
+            <w:proofErr w:type="spellEnd"/>
             <w:r>
               <w:rPr>
                 <w:lang w:val="en-US"/>
               </w:rPr>
+              <w:t>(</w:t>
+            </w:r>
+            <w:r>
+              <w:rPr>
+                <w:lang w:val="en-US"/>
+              </w:rPr>
               <w:t>in</w:t>
             </w:r>
             <w:r>
@@ -2194,11 +2882,19 @@
                 <w:lang w:val="en-US"/>
               </w:rPr>
             </w:pPr>
+            <w:proofErr w:type="spellStart"/>
             <w:r>
               <w:rPr>
                 <w:lang w:val="en-US"/>
               </w:rPr>
-              <w:t>buscarAssistant(</w:t>
+              <w:t>buscarAssistant</w:t>
+            </w:r>
+            <w:proofErr w:type="spellEnd"/>
+            <w:r>
+              <w:rPr>
+                <w:lang w:val="en-US"/>
+              </w:rPr>
+              <w:t>(</w:t>
             </w:r>
             <w:r>
               <w:rPr>
@@ -2230,13 +2926,34 @@
                 <w:lang w:val="en-US"/>
               </w:rPr>
             </w:pPr>
+            <w:proofErr w:type="spellStart"/>
+            <w:proofErr w:type="gramStart"/>
             <w:r>
               <w:rPr>
                 <w:sz w:val="24"/>
                 <w:szCs w:val="24"/>
                 <w:lang w:val="en-US"/>
               </w:rPr>
-              <w:t>toString()</w:t>
+              <w:lastRenderedPageBreak/>
+              <w:t>toString</w:t>
+            </w:r>
+            <w:proofErr w:type="spellEnd"/>
+            <w:r>
+              <w:rPr>
+                <w:sz w:val="24"/>
+                <w:szCs w:val="24"/>
+                <w:lang w:val="en-US"/>
+              </w:rPr>
+              <w:t>(</w:t>
+            </w:r>
+            <w:proofErr w:type="gramEnd"/>
+            <w:r>
+              <w:rPr>
+                <w:sz w:val="24"/>
+                <w:szCs w:val="24"/>
+                <w:lang w:val="en-US"/>
+              </w:rPr>
+              <w:t>)</w:t>
             </w:r>
           </w:p>
         </w:tc>
@@ -2267,6 +2984,7 @@
                 <w:sz w:val="24"/>
                 <w:szCs w:val="24"/>
               </w:rPr>
+              <w:lastRenderedPageBreak/>
               <w:t>R5 - Visualizar arbol</w:t>
             </w:r>
           </w:p>
@@ -2289,11 +3007,27 @@
                 <w:lang w:val="en-US"/>
               </w:rPr>
             </w:pPr>
+            <w:proofErr w:type="spellStart"/>
+            <w:proofErr w:type="gramStart"/>
             <w:r>
               <w:rPr>
                 <w:lang w:val="en-US"/>
               </w:rPr>
-              <w:t>printTree()</w:t>
+              <w:t>printTree</w:t>
+            </w:r>
+            <w:proofErr w:type="spellEnd"/>
+            <w:r>
+              <w:rPr>
+                <w:lang w:val="en-US"/>
+              </w:rPr>
+              <w:t>(</w:t>
+            </w:r>
+            <w:proofErr w:type="gramEnd"/>
+            <w:r>
+              <w:rPr>
+                <w:lang w:val="en-US"/>
+              </w:rPr>
+              <w:t>)</w:t>
             </w:r>
           </w:p>
         </w:tc>
@@ -3217,6 +3951,22 @@
       <w:lang w:val="es-419" w:eastAsia="es-ES_tradnl"/>
     </w:rPr>
   </w:style>
+  <w:style w:type="table" w:styleId="Tablaconcuadrcula">
+    <w:name w:val="Table Grid"/>
+    <w:basedOn w:val="Tablanormal"/>
+    <w:uiPriority w:val="39"/>
+    <w:rsid w:val="009C72F8"/>
+    <w:tblPr>
+      <w:tblBorders>
+        <w:top w:val="single" w:sz="4" w:space="0" w:color="auto"/>
+        <w:left w:val="single" w:sz="4" w:space="0" w:color="auto"/>
+        <w:bottom w:val="single" w:sz="4" w:space="0" w:color="auto"/>
+        <w:right w:val="single" w:sz="4" w:space="0" w:color="auto"/>
+        <w:insideH w:val="single" w:sz="4" w:space="0" w:color="auto"/>
+        <w:insideV w:val="single" w:sz="4" w:space="0" w:color="auto"/>
+      </w:tblBorders>
+    </w:tblPr>
+  </w:style>
 </w:styles>
 </file>
 

</xml_diff>